<commit_message>
cambios en documento General
</commit_message>
<xml_diff>
--- a/General.docx
+++ b/General.docx
@@ -1,6 +1,6 @@
 
 <file path=word/document.xml><?xml version="1.0" encoding="utf-8"?>
-<w:document xmlns:wpc="http://schemas.microsoft.com/office/word/2010/wordprocessingCanvas" xmlns:cx="http://schemas.microsoft.com/office/drawing/2014/chartex" xmlns:mc="http://schemas.openxmlformats.org/markup-compatibility/2006" xmlns:o="urn:schemas-microsoft-com:office:office" xmlns:r="http://schemas.openxmlformats.org/officeDocument/2006/relationships" xmlns:m="http://schemas.openxmlformats.org/officeDocument/2006/math" xmlns:v="urn:schemas-microsoft-com:vml" xmlns:wp14="http://schemas.microsoft.com/office/word/2010/wordprocessingDrawing" xmlns:wp="http://schemas.openxmlformats.org/drawingml/2006/wordprocessingDrawing" xmlns:w10="urn:schemas-microsoft-com:office:word" xmlns:w="http://schemas.openxmlformats.org/wordprocessingml/2006/main" xmlns:w14="http://schemas.microsoft.com/office/word/2010/wordml" xmlns:w15="http://schemas.microsoft.com/office/word/2012/wordml" xmlns:w16se="http://schemas.microsoft.com/office/word/2015/wordml/symex" xmlns:wpg="http://schemas.microsoft.com/office/word/2010/wordprocessingGroup" xmlns:wpi="http://schemas.microsoft.com/office/word/2010/wordprocessingInk" xmlns:wne="http://schemas.microsoft.com/office/word/2006/wordml" xmlns:wps="http://schemas.microsoft.com/office/word/2010/wordprocessingShape" mc:Ignorable="w14 w15 w16se wp14">
+<w:document xmlns:wpc="http://schemas.microsoft.com/office/word/2010/wordprocessingCanvas" xmlns:cx="http://schemas.microsoft.com/office/drawing/2014/chartex" xmlns:cx1="http://schemas.microsoft.com/office/drawing/2015/9/8/chartex" xmlns:cx2="http://schemas.microsoft.com/office/drawing/2015/10/21/chartex" xmlns:cx3="http://schemas.microsoft.com/office/drawing/2016/5/9/chartex" xmlns:cx4="http://schemas.microsoft.com/office/drawing/2016/5/10/chartex" xmlns:cx5="http://schemas.microsoft.com/office/drawing/2016/5/11/chartex" xmlns:cx6="http://schemas.microsoft.com/office/drawing/2016/5/12/chartex" xmlns:cx7="http://schemas.microsoft.com/office/drawing/2016/5/13/chartex" xmlns:cx8="http://schemas.microsoft.com/office/drawing/2016/5/14/chartex" xmlns:mc="http://schemas.openxmlformats.org/markup-compatibility/2006" xmlns:aink="http://schemas.microsoft.com/office/drawing/2016/ink" xmlns:am3d="http://schemas.microsoft.com/office/drawing/2017/model3d" xmlns:o="urn:schemas-microsoft-com:office:office" xmlns:r="http://schemas.openxmlformats.org/officeDocument/2006/relationships" xmlns:m="http://schemas.openxmlformats.org/officeDocument/2006/math" xmlns:v="urn:schemas-microsoft-com:vml" xmlns:wp14="http://schemas.microsoft.com/office/word/2010/wordprocessingDrawing" xmlns:wp="http://schemas.openxmlformats.org/drawingml/2006/wordprocessingDrawing" xmlns:w10="urn:schemas-microsoft-com:office:word" xmlns:w="http://schemas.openxmlformats.org/wordprocessingml/2006/main" xmlns:w14="http://schemas.microsoft.com/office/word/2010/wordml" xmlns:w15="http://schemas.microsoft.com/office/word/2012/wordml" xmlns:w16cex="http://schemas.microsoft.com/office/word/2018/wordml/cex" xmlns:w16cid="http://schemas.microsoft.com/office/word/2016/wordml/cid" xmlns:w16="http://schemas.microsoft.com/office/word/2018/wordml" xmlns:w16sdtdh="http://schemas.microsoft.com/office/word/2020/wordml/sdtdatahash" xmlns:w16se="http://schemas.microsoft.com/office/word/2015/wordml/symex" xmlns:wpg="http://schemas.microsoft.com/office/word/2010/wordprocessingGroup" xmlns:wpi="http://schemas.microsoft.com/office/word/2010/wordprocessingInk" xmlns:wne="http://schemas.microsoft.com/office/word/2006/wordml" xmlns:wps="http://schemas.microsoft.com/office/word/2010/wordprocessingShape" mc:Ignorable="w14 w15 w16se w16cid w16 w16cex w16sdtdh wp14">
   <w:body>
     <w:p>
       <w:pPr>
@@ -182,92 +182,596 @@
     </w:p>
     <w:p>
       <w:pPr>
-        <w:jc w:val="both"/>
+        <w:pStyle w:val="NormalWeb"/>
         <w:rPr>
           <w:rFonts w:ascii="Segoe UI Emoji" w:hAnsi="Segoe UI Emoji"/>
-          <w:sz w:val="24"/>
         </w:rPr>
       </w:pPr>
       <w:r>
         <w:rPr>
           <w:rFonts w:ascii="Segoe UI Emoji" w:hAnsi="Segoe UI Emoji"/>
-          <w:sz w:val="24"/>
-        </w:rPr>
-        <w:t xml:space="preserve">Este proyecto va orientado a aquellas personas que tengan pequeños emprendimientos o </w:t>
-      </w:r>
-      <w:r>
+        </w:rPr>
+        <w:t>Este proyecto está orientado a personas con pequeños emprendimientos o que deseen iniciar uno, así como también a empresas interesadas en abrir nuevas sucursales o digitalizar sus procesos de venta. El sistema propuesto es una plataforma web que permite gestionar usuarios, productos, materiales, stock y ventas, brindando además una interfaz pública para exhibir y comercializar los productos.</w:t>
+      </w:r>
+    </w:p>
+    <w:p>
+      <w:pPr>
+        <w:pStyle w:val="NormalWeb"/>
         <w:rPr>
           <w:rFonts w:ascii="Segoe UI Emoji" w:hAnsi="Segoe UI Emoji"/>
-          <w:sz w:val="24"/>
-        </w:rPr>
-        <w:t>estén pensando en</w:t>
-      </w:r>
+        </w:rPr>
+      </w:pPr>
       <w:r>
         <w:rPr>
           <w:rFonts w:ascii="Segoe UI Emoji" w:hAnsi="Segoe UI Emoji"/>
-          <w:sz w:val="24"/>
-        </w:rPr>
-        <w:t xml:space="preserve"> comenzar uno, </w:t>
-      </w:r>
-      <w:r>
+        </w:rPr>
+        <w:t>El sitio web contará con una interfaz intuitiva y amigable para el usuario (UI/UX), lo que facilitará su uso tanto para administradores como para clientes. La información se almacenará en una base de datos relacional, con un diseño estructurado mediante claves primarias y foráneas que garanticen la integridad de los datos.</w:t>
+      </w:r>
+    </w:p>
+    <w:p>
+      <w:pPr>
+        <w:pStyle w:val="NormalWeb"/>
         <w:rPr>
           <w:rFonts w:ascii="Segoe UI Emoji" w:hAnsi="Segoe UI Emoji"/>
-          <w:sz w:val="24"/>
-        </w:rPr>
-        <w:t>personas que deseen comprar, ver o vender productos e incluso empresas con ganas de abrir pequeñas sucursales de áreas cercanas pueden utilizar nuestro sitio web para gestionar dichos negocios.</w:t>
-      </w:r>
-    </w:p>
-    <w:p>
-      <w:pPr>
-        <w:jc w:val="both"/>
+        </w:rPr>
+      </w:pPr>
+      <w:r>
         <w:rPr>
           <w:rFonts w:ascii="Segoe UI Emoji" w:hAnsi="Segoe UI Emoji"/>
-          <w:sz w:val="24"/>
-        </w:rPr>
-      </w:pPr>
-      <w:r>
+        </w:rPr>
+        <w:t>Asimismo, se implementará una arquitectura pensada para el mantenimiento a largo plazo y la prevención de errores, garantizando escalabilidad y facilidad de actualización del sistema.</w:t>
+      </w:r>
+    </w:p>
+    <w:p>
+      <w:pPr>
+        <w:pStyle w:val="Citadestacada"/>
+        <w:rPr>
+          <w:i w:val="0"/>
+          <w:iCs w:val="0"/>
+          <w:sz w:val="44"/>
+          <w:szCs w:val="44"/>
+        </w:rPr>
+      </w:pPr>
+      <w:r>
+        <w:rPr>
+          <w:i w:val="0"/>
+          <w:iCs w:val="0"/>
+          <w:sz w:val="44"/>
+          <w:szCs w:val="44"/>
+        </w:rPr>
+        <w:t>OBJETIVOS</w:t>
+      </w:r>
+    </w:p>
+    <w:p>
+      <w:pPr>
+        <w:spacing w:before="100" w:beforeAutospacing="1" w:after="100" w:afterAutospacing="1" w:line="240" w:lineRule="auto"/>
+        <w:rPr>
+          <w:rFonts w:ascii="Segoe UI Emoji" w:eastAsia="Times New Roman" w:hAnsi="Segoe UI Emoji" w:cs="Times New Roman"/>
+          <w:sz w:val="24"/>
+          <w:szCs w:val="24"/>
+          <w:lang w:eastAsia="es-AR"/>
+        </w:rPr>
+      </w:pPr>
+      <w:r>
+        <w:rPr>
+          <w:rFonts w:ascii="Segoe UI Emoji" w:eastAsia="Times New Roman" w:hAnsi="Segoe UI Emoji" w:cs="Times New Roman"/>
+          <w:b/>
+          <w:bCs/>
+          <w:sz w:val="24"/>
+          <w:szCs w:val="24"/>
+          <w:lang w:eastAsia="es-AR"/>
+        </w:rPr>
+        <w:t>Objetivo general:</w:t>
+      </w:r>
+      <w:r>
+        <w:rPr>
+          <w:rFonts w:ascii="Segoe UI Emoji" w:eastAsia="Times New Roman" w:hAnsi="Segoe UI Emoji" w:cs="Times New Roman"/>
+          <w:sz w:val="24"/>
+          <w:szCs w:val="24"/>
+          <w:lang w:eastAsia="es-AR"/>
+        </w:rPr>
+        <w:br/>
+        <w:t>Brindar una solución accesible para personas que desean iniciar o gestionar un emprendimiento, permitiéndoles digitalizar su negocio sin necesidad de una gran inversión inicial.</w:t>
+      </w:r>
+    </w:p>
+    <w:p>
+      <w:pPr>
+        <w:spacing w:before="100" w:beforeAutospacing="1" w:after="100" w:afterAutospacing="1" w:line="240" w:lineRule="auto"/>
+        <w:rPr>
+          <w:rFonts w:ascii="Segoe UI Emoji" w:eastAsia="Times New Roman" w:hAnsi="Segoe UI Emoji" w:cs="Times New Roman"/>
+          <w:sz w:val="24"/>
+          <w:szCs w:val="24"/>
+          <w:lang w:eastAsia="es-AR"/>
+        </w:rPr>
+      </w:pPr>
+      <w:r>
+        <w:rPr>
+          <w:rFonts w:ascii="Segoe UI Emoji" w:eastAsia="Times New Roman" w:hAnsi="Segoe UI Emoji" w:cs="Times New Roman"/>
+          <w:b/>
+          <w:bCs/>
+          <w:sz w:val="24"/>
+          <w:szCs w:val="24"/>
+          <w:lang w:eastAsia="es-AR"/>
+        </w:rPr>
+        <w:t>Objetivos específicos:</w:t>
+      </w:r>
+    </w:p>
+    <w:p>
+      <w:pPr>
+        <w:numPr>
+          <w:ilvl w:val="0"/>
+          <w:numId w:val="2"/>
+        </w:numPr>
+        <w:spacing w:before="100" w:beforeAutospacing="1" w:after="100" w:afterAutospacing="1" w:line="240" w:lineRule="auto"/>
+        <w:rPr>
+          <w:rFonts w:ascii="Segoe UI Emoji" w:eastAsia="Times New Roman" w:hAnsi="Segoe UI Emoji" w:cs="Times New Roman"/>
+          <w:sz w:val="24"/>
+          <w:szCs w:val="24"/>
+          <w:lang w:eastAsia="es-AR"/>
+        </w:rPr>
+      </w:pPr>
+      <w:r>
+        <w:rPr>
+          <w:rFonts w:ascii="Segoe UI Emoji" w:eastAsia="Times New Roman" w:hAnsi="Segoe UI Emoji" w:cs="Times New Roman"/>
+          <w:sz w:val="24"/>
+          <w:szCs w:val="24"/>
+          <w:lang w:eastAsia="es-AR"/>
+        </w:rPr>
+        <w:t>Facilitar la gestión de productos, stock, usuarios y ventas desde una única plataforma.</w:t>
+      </w:r>
+    </w:p>
+    <w:p>
+      <w:pPr>
+        <w:numPr>
+          <w:ilvl w:val="0"/>
+          <w:numId w:val="2"/>
+        </w:numPr>
+        <w:spacing w:before="100" w:beforeAutospacing="1" w:after="100" w:afterAutospacing="1" w:line="240" w:lineRule="auto"/>
+        <w:rPr>
+          <w:rFonts w:ascii="Segoe UI Emoji" w:eastAsia="Times New Roman" w:hAnsi="Segoe UI Emoji" w:cs="Times New Roman"/>
+          <w:sz w:val="24"/>
+          <w:szCs w:val="24"/>
+          <w:lang w:eastAsia="es-AR"/>
+        </w:rPr>
+      </w:pPr>
+      <w:r>
+        <w:rPr>
+          <w:rFonts w:ascii="Segoe UI Emoji" w:eastAsia="Times New Roman" w:hAnsi="Segoe UI Emoji" w:cs="Times New Roman"/>
+          <w:sz w:val="24"/>
+          <w:szCs w:val="24"/>
+          <w:lang w:eastAsia="es-AR"/>
+        </w:rPr>
+        <w:t>Ofrecer una experiencia de usuario optimizada, tanto para el cliente como para el administrador.</w:t>
+      </w:r>
+    </w:p>
+    <w:p>
+      <w:pPr>
+        <w:numPr>
+          <w:ilvl w:val="0"/>
+          <w:numId w:val="2"/>
+        </w:numPr>
+        <w:spacing w:before="100" w:beforeAutospacing="1" w:after="100" w:afterAutospacing="1" w:line="240" w:lineRule="auto"/>
+        <w:rPr>
+          <w:rFonts w:ascii="Segoe UI Emoji" w:eastAsia="Times New Roman" w:hAnsi="Segoe UI Emoji" w:cs="Times New Roman"/>
+          <w:sz w:val="24"/>
+          <w:szCs w:val="24"/>
+          <w:lang w:eastAsia="es-AR"/>
+        </w:rPr>
+      </w:pPr>
+      <w:r>
+        <w:rPr>
+          <w:rFonts w:ascii="Segoe UI Emoji" w:eastAsia="Times New Roman" w:hAnsi="Segoe UI Emoji" w:cs="Times New Roman"/>
+          <w:sz w:val="24"/>
+          <w:szCs w:val="24"/>
+          <w:lang w:eastAsia="es-AR"/>
+        </w:rPr>
+        <w:t>Implementar medidas de seguridad como encriptación de contraseñas, roles de usuario, autorizaciones y control de acceso basado en permisos.</w:t>
+      </w:r>
+    </w:p>
+    <w:p>
+      <w:pPr>
+        <w:numPr>
+          <w:ilvl w:val="0"/>
+          <w:numId w:val="2"/>
+        </w:numPr>
+        <w:spacing w:before="100" w:beforeAutospacing="1" w:after="100" w:afterAutospacing="1" w:line="240" w:lineRule="auto"/>
+        <w:rPr>
+          <w:rFonts w:ascii="Segoe UI Emoji" w:eastAsia="Times New Roman" w:hAnsi="Segoe UI Emoji" w:cs="Times New Roman"/>
+          <w:sz w:val="24"/>
+          <w:szCs w:val="24"/>
+          <w:lang w:eastAsia="es-AR"/>
+        </w:rPr>
+      </w:pPr>
+      <w:r>
+        <w:rPr>
+          <w:rFonts w:ascii="Segoe UI Emoji" w:eastAsia="Times New Roman" w:hAnsi="Segoe UI Emoji" w:cs="Times New Roman"/>
+          <w:sz w:val="24"/>
+          <w:szCs w:val="24"/>
+          <w:lang w:eastAsia="es-AR"/>
+        </w:rPr>
+        <w:t>Incorporar el uso de tokens de sesión para mantener una autenticación segura y reducir la carga en el servidor.</w:t>
+      </w:r>
+    </w:p>
+    <w:p>
+      <w:pPr>
+        <w:pStyle w:val="Citadestacada"/>
+        <w:rPr>
+          <w:i w:val="0"/>
+          <w:iCs w:val="0"/>
+          <w:sz w:val="44"/>
+          <w:szCs w:val="44"/>
+        </w:rPr>
+      </w:pPr>
+      <w:r>
+        <w:rPr>
+          <w:i w:val="0"/>
+          <w:iCs w:val="0"/>
+          <w:sz w:val="44"/>
+          <w:szCs w:val="44"/>
+        </w:rPr>
+        <w:lastRenderedPageBreak/>
+        <w:t>ALCANCE</w:t>
+      </w:r>
+    </w:p>
+    <w:p>
+      <w:pPr>
+        <w:spacing w:before="100" w:beforeAutospacing="1" w:after="100" w:afterAutospacing="1" w:line="240" w:lineRule="auto"/>
+        <w:rPr>
+          <w:rFonts w:ascii="Segoe UI Emoji" w:eastAsia="Times New Roman" w:hAnsi="Segoe UI Emoji" w:cs="Times New Roman"/>
+          <w:sz w:val="24"/>
+          <w:szCs w:val="24"/>
+          <w:lang w:eastAsia="es-AR"/>
+        </w:rPr>
+      </w:pPr>
+      <w:r>
+        <w:rPr>
+          <w:rFonts w:ascii="Segoe UI Emoji" w:eastAsia="Times New Roman" w:hAnsi="Segoe UI Emoji" w:cs="Times New Roman"/>
+          <w:sz w:val="24"/>
+          <w:szCs w:val="24"/>
+          <w:lang w:eastAsia="es-AR"/>
+        </w:rPr>
+        <w:t>El sistema se desarrollará como una solución web empaquetada (enlatada), con funcionalidades centradas en la gestión de un emprendimiento digital. Se contemplan las siguientes características y limitaciones:</w:t>
+      </w:r>
+    </w:p>
+    <w:p>
+      <w:pPr>
+        <w:spacing w:before="100" w:beforeAutospacing="1" w:after="100" w:afterAutospacing="1" w:line="240" w:lineRule="auto"/>
+        <w:outlineLvl w:val="2"/>
+        <w:rPr>
+          <w:rFonts w:ascii="Segoe UI Emoji" w:eastAsia="Times New Roman" w:hAnsi="Segoe UI Emoji" w:cs="Times New Roman"/>
+          <w:b/>
+          <w:bCs/>
+          <w:sz w:val="24"/>
+          <w:szCs w:val="24"/>
+          <w:lang w:eastAsia="es-AR"/>
+        </w:rPr>
+      </w:pPr>
+      <w:r>
+        <w:rPr>
+          <w:rFonts w:ascii="Segoe UI Emoji" w:eastAsia="Times New Roman" w:hAnsi="Segoe UI Emoji" w:cs="Times New Roman"/>
+          <w:b/>
+          <w:bCs/>
+          <w:sz w:val="24"/>
+          <w:szCs w:val="24"/>
+          <w:lang w:eastAsia="es-AR"/>
+        </w:rPr>
+        <w:t>Funcionalidades incluidas:</w:t>
+      </w:r>
+    </w:p>
+    <w:p>
+      <w:pPr>
+        <w:numPr>
+          <w:ilvl w:val="0"/>
+          <w:numId w:val="3"/>
+        </w:numPr>
+        <w:spacing w:before="100" w:beforeAutospacing="1" w:after="100" w:afterAutospacing="1" w:line="240" w:lineRule="auto"/>
+        <w:rPr>
+          <w:rFonts w:ascii="Segoe UI Emoji" w:eastAsia="Times New Roman" w:hAnsi="Segoe UI Emoji" w:cs="Times New Roman"/>
+          <w:sz w:val="24"/>
+          <w:szCs w:val="24"/>
+          <w:lang w:eastAsia="es-AR"/>
+        </w:rPr>
+      </w:pPr>
+      <w:r>
+        <w:rPr>
+          <w:rFonts w:ascii="Segoe UI Emoji" w:eastAsia="Times New Roman" w:hAnsi="Segoe UI Emoji" w:cs="Times New Roman"/>
+          <w:sz w:val="24"/>
+          <w:szCs w:val="24"/>
+          <w:lang w:eastAsia="es-AR"/>
+        </w:rPr>
+        <w:t>Registro e inicio de sesión de usuarios.</w:t>
+      </w:r>
+    </w:p>
+    <w:p>
+      <w:pPr>
+        <w:numPr>
+          <w:ilvl w:val="0"/>
+          <w:numId w:val="3"/>
+        </w:numPr>
+        <w:spacing w:before="100" w:beforeAutospacing="1" w:after="100" w:afterAutospacing="1" w:line="240" w:lineRule="auto"/>
+        <w:rPr>
+          <w:rFonts w:ascii="Segoe UI Emoji" w:eastAsia="Times New Roman" w:hAnsi="Segoe UI Emoji" w:cs="Times New Roman"/>
+          <w:sz w:val="24"/>
+          <w:szCs w:val="24"/>
+          <w:lang w:eastAsia="es-AR"/>
+        </w:rPr>
+      </w:pPr>
+      <w:r>
+        <w:rPr>
+          <w:rFonts w:ascii="Segoe UI Emoji" w:eastAsia="Times New Roman" w:hAnsi="Segoe UI Emoji" w:cs="Times New Roman"/>
+          <w:sz w:val="24"/>
+          <w:szCs w:val="24"/>
+          <w:lang w:eastAsia="es-AR"/>
+        </w:rPr>
+        <w:t>Catálogo de productos con filtros de búsqueda.</w:t>
+      </w:r>
+    </w:p>
+    <w:p>
+      <w:pPr>
+        <w:numPr>
+          <w:ilvl w:val="0"/>
+          <w:numId w:val="3"/>
+        </w:numPr>
+        <w:spacing w:before="100" w:beforeAutospacing="1" w:after="100" w:afterAutospacing="1" w:line="240" w:lineRule="auto"/>
+        <w:rPr>
+          <w:rFonts w:ascii="Segoe UI Emoji" w:eastAsia="Times New Roman" w:hAnsi="Segoe UI Emoji" w:cs="Times New Roman"/>
+          <w:sz w:val="24"/>
+          <w:szCs w:val="24"/>
+          <w:lang w:eastAsia="es-AR"/>
+        </w:rPr>
+      </w:pPr>
+      <w:r>
+        <w:rPr>
+          <w:rFonts w:ascii="Segoe UI Emoji" w:eastAsia="Times New Roman" w:hAnsi="Segoe UI Emoji" w:cs="Times New Roman"/>
+          <w:sz w:val="24"/>
+          <w:szCs w:val="24"/>
+          <w:lang w:eastAsia="es-AR"/>
+        </w:rPr>
+        <w:t>Gestión de stock y productos manufacturados o comprados.</w:t>
+      </w:r>
+    </w:p>
+    <w:p>
+      <w:pPr>
+        <w:numPr>
+          <w:ilvl w:val="0"/>
+          <w:numId w:val="3"/>
+        </w:numPr>
+        <w:spacing w:before="100" w:beforeAutospacing="1" w:after="100" w:afterAutospacing="1" w:line="240" w:lineRule="auto"/>
+        <w:rPr>
+          <w:rFonts w:ascii="Segoe UI Emoji" w:eastAsia="Times New Roman" w:hAnsi="Segoe UI Emoji" w:cs="Times New Roman"/>
+          <w:sz w:val="24"/>
+          <w:szCs w:val="24"/>
+          <w:lang w:eastAsia="es-AR"/>
+        </w:rPr>
+      </w:pPr>
+      <w:r>
+        <w:rPr>
+          <w:rFonts w:ascii="Segoe UI Emoji" w:eastAsia="Times New Roman" w:hAnsi="Segoe UI Emoji" w:cs="Times New Roman"/>
+          <w:sz w:val="24"/>
+          <w:szCs w:val="24"/>
+          <w:lang w:eastAsia="es-AR"/>
+        </w:rPr>
+        <w:t>Interfaz pública para venta de productos.</w:t>
+      </w:r>
+    </w:p>
+    <w:p>
+      <w:pPr>
+        <w:numPr>
+          <w:ilvl w:val="0"/>
+          <w:numId w:val="3"/>
+        </w:numPr>
+        <w:spacing w:before="100" w:beforeAutospacing="1" w:after="100" w:afterAutospacing="1" w:line="240" w:lineRule="auto"/>
+        <w:rPr>
+          <w:rFonts w:ascii="Segoe UI Emoji" w:eastAsia="Times New Roman" w:hAnsi="Segoe UI Emoji" w:cs="Times New Roman"/>
+          <w:sz w:val="24"/>
+          <w:szCs w:val="24"/>
+          <w:lang w:eastAsia="es-AR"/>
+        </w:rPr>
+      </w:pPr>
+      <w:r>
+        <w:rPr>
+          <w:rFonts w:ascii="Segoe UI Emoji" w:eastAsia="Times New Roman" w:hAnsi="Segoe UI Emoji" w:cs="Times New Roman"/>
+          <w:sz w:val="24"/>
+          <w:szCs w:val="24"/>
+          <w:lang w:eastAsia="es-AR"/>
+        </w:rPr>
+        <w:t>Roles de usuario: Administrador y Usuario.</w:t>
+      </w:r>
+    </w:p>
+    <w:p>
+      <w:pPr>
+        <w:numPr>
+          <w:ilvl w:val="0"/>
+          <w:numId w:val="3"/>
+        </w:numPr>
+        <w:spacing w:before="100" w:beforeAutospacing="1" w:after="100" w:afterAutospacing="1" w:line="240" w:lineRule="auto"/>
+        <w:rPr>
+          <w:rFonts w:ascii="Segoe UI Emoji" w:eastAsia="Times New Roman" w:hAnsi="Segoe UI Emoji" w:cs="Times New Roman"/>
+          <w:sz w:val="24"/>
+          <w:szCs w:val="24"/>
+          <w:lang w:eastAsia="es-AR"/>
+        </w:rPr>
+      </w:pPr>
+      <w:r>
+        <w:rPr>
+          <w:rFonts w:ascii="Segoe UI Emoji" w:eastAsia="Times New Roman" w:hAnsi="Segoe UI Emoji" w:cs="Times New Roman"/>
+          <w:sz w:val="24"/>
+          <w:szCs w:val="24"/>
+          <w:lang w:eastAsia="es-AR"/>
+        </w:rPr>
+        <w:t>Tema visual configurable (claro/oscuro).</w:t>
+      </w:r>
+    </w:p>
+    <w:p>
+      <w:pPr>
+        <w:numPr>
+          <w:ilvl w:val="0"/>
+          <w:numId w:val="3"/>
+        </w:numPr>
+        <w:spacing w:before="100" w:beforeAutospacing="1" w:after="100" w:afterAutospacing="1" w:line="240" w:lineRule="auto"/>
+        <w:rPr>
+          <w:rFonts w:ascii="Segoe UI Emoji" w:eastAsia="Times New Roman" w:hAnsi="Segoe UI Emoji" w:cs="Times New Roman"/>
+          <w:sz w:val="24"/>
+          <w:szCs w:val="24"/>
+          <w:lang w:eastAsia="es-AR"/>
+        </w:rPr>
+      </w:pPr>
+      <w:r>
+        <w:rPr>
+          <w:rFonts w:ascii="Segoe UI Emoji" w:eastAsia="Times New Roman" w:hAnsi="Segoe UI Emoji" w:cs="Times New Roman"/>
+          <w:sz w:val="24"/>
+          <w:szCs w:val="24"/>
+          <w:lang w:eastAsia="es-AR"/>
+        </w:rPr>
+        <w:t>Integración con empresas de envío (tercerizadas).</w:t>
+      </w:r>
+    </w:p>
+    <w:p>
+      <w:pPr>
+        <w:spacing w:before="100" w:beforeAutospacing="1" w:after="100" w:afterAutospacing="1" w:line="240" w:lineRule="auto"/>
+        <w:outlineLvl w:val="2"/>
+        <w:rPr>
+          <w:rFonts w:ascii="Segoe UI Emoji" w:eastAsia="Times New Roman" w:hAnsi="Segoe UI Emoji" w:cs="Times New Roman"/>
+          <w:b/>
+          <w:bCs/>
+          <w:sz w:val="24"/>
+          <w:szCs w:val="24"/>
+          <w:lang w:eastAsia="es-AR"/>
+        </w:rPr>
+      </w:pPr>
+      <w:r>
+        <w:rPr>
+          <w:rFonts w:ascii="Segoe UI Emoji" w:eastAsia="Times New Roman" w:hAnsi="Segoe UI Emoji" w:cs="Times New Roman"/>
+          <w:b/>
+          <w:bCs/>
+          <w:sz w:val="24"/>
+          <w:szCs w:val="24"/>
+          <w:lang w:eastAsia="es-AR"/>
+        </w:rPr>
+        <w:t>Limitaciones del sistema:</w:t>
+      </w:r>
+    </w:p>
+    <w:p>
+      <w:pPr>
+        <w:numPr>
+          <w:ilvl w:val="0"/>
+          <w:numId w:val="4"/>
+        </w:numPr>
+        <w:spacing w:before="100" w:beforeAutospacing="1" w:after="100" w:afterAutospacing="1" w:line="240" w:lineRule="auto"/>
+        <w:rPr>
+          <w:rFonts w:ascii="Segoe UI Emoji" w:eastAsia="Times New Roman" w:hAnsi="Segoe UI Emoji" w:cs="Times New Roman"/>
+          <w:sz w:val="24"/>
+          <w:szCs w:val="24"/>
+          <w:lang w:eastAsia="es-AR"/>
+        </w:rPr>
+      </w:pPr>
+      <w:r>
+        <w:rPr>
+          <w:rFonts w:ascii="Segoe UI Emoji" w:eastAsia="Times New Roman" w:hAnsi="Segoe UI Emoji" w:cs="Times New Roman"/>
+          <w:sz w:val="24"/>
+          <w:szCs w:val="24"/>
+          <w:lang w:eastAsia="es-AR"/>
+        </w:rPr>
+        <w:t>La personalización visual es limitada al cambio de tema.</w:t>
+      </w:r>
+    </w:p>
+    <w:p>
+      <w:pPr>
+        <w:numPr>
+          <w:ilvl w:val="0"/>
+          <w:numId w:val="4"/>
+        </w:numPr>
+        <w:spacing w:before="100" w:beforeAutospacing="1" w:after="100" w:afterAutospacing="1" w:line="240" w:lineRule="auto"/>
+        <w:rPr>
+          <w:rFonts w:ascii="Segoe UI Emoji" w:eastAsia="Times New Roman" w:hAnsi="Segoe UI Emoji" w:cs="Times New Roman"/>
+          <w:sz w:val="24"/>
+          <w:szCs w:val="24"/>
+          <w:lang w:eastAsia="es-AR"/>
+        </w:rPr>
+      </w:pPr>
+      <w:r>
+        <w:rPr>
+          <w:rFonts w:ascii="Segoe UI Emoji" w:eastAsia="Times New Roman" w:hAnsi="Segoe UI Emoji" w:cs="Times New Roman"/>
+          <w:sz w:val="24"/>
+          <w:szCs w:val="24"/>
+          <w:lang w:eastAsia="es-AR"/>
+        </w:rPr>
+        <w:t>No se contempla desarrollo a medida fuera del sistema enlatado.</w:t>
+      </w:r>
+    </w:p>
+    <w:p>
+      <w:pPr>
+        <w:numPr>
+          <w:ilvl w:val="0"/>
+          <w:numId w:val="4"/>
+        </w:numPr>
+        <w:spacing w:before="100" w:beforeAutospacing="1" w:after="100" w:afterAutospacing="1" w:line="240" w:lineRule="auto"/>
+        <w:rPr>
+          <w:rFonts w:ascii="Segoe UI Emoji" w:eastAsia="Times New Roman" w:hAnsi="Segoe UI Emoji" w:cs="Times New Roman"/>
+          <w:sz w:val="24"/>
+          <w:szCs w:val="24"/>
+          <w:lang w:eastAsia="es-AR"/>
+        </w:rPr>
+      </w:pPr>
+      <w:r>
+        <w:rPr>
+          <w:rFonts w:ascii="Segoe UI Emoji" w:eastAsia="Times New Roman" w:hAnsi="Segoe UI Emoji" w:cs="Times New Roman"/>
+          <w:sz w:val="24"/>
+          <w:szCs w:val="24"/>
+          <w:lang w:eastAsia="es-AR"/>
+        </w:rPr>
+        <w:t>Solo existen dos roles definidos.</w:t>
+      </w:r>
+    </w:p>
+    <w:p>
+      <w:pPr>
+        <w:numPr>
+          <w:ilvl w:val="0"/>
+          <w:numId w:val="4"/>
+        </w:numPr>
+        <w:spacing w:before="100" w:beforeAutospacing="1" w:after="100" w:afterAutospacing="1" w:line="240" w:lineRule="auto"/>
+        <w:rPr>
+          <w:rFonts w:ascii="Segoe UI Emoji" w:eastAsia="Times New Roman" w:hAnsi="Segoe UI Emoji" w:cs="Times New Roman"/>
+          <w:sz w:val="24"/>
+          <w:szCs w:val="24"/>
+          <w:lang w:eastAsia="es-AR"/>
+        </w:rPr>
+      </w:pPr>
+      <w:r>
+        <w:rPr>
+          <w:rFonts w:ascii="Segoe UI Emoji" w:eastAsia="Times New Roman" w:hAnsi="Segoe UI Emoji" w:cs="Times New Roman"/>
+          <w:sz w:val="24"/>
+          <w:szCs w:val="24"/>
+          <w:lang w:eastAsia="es-AR"/>
+        </w:rPr>
+        <w:t>Las funciones de logística (envío) están a cargo de servicios externos.</w:t>
+      </w:r>
+    </w:p>
+    <w:p>
+      <w:pPr>
+        <w:spacing w:before="100" w:beforeAutospacing="1" w:after="100" w:afterAutospacing="1" w:line="240" w:lineRule="auto"/>
+        <w:rPr>
+          <w:rFonts w:ascii="Segoe UI Emoji" w:eastAsia="Times New Roman" w:hAnsi="Segoe UI Emoji" w:cs="Times New Roman"/>
+          <w:sz w:val="24"/>
+          <w:szCs w:val="24"/>
+          <w:lang w:eastAsia="es-AR"/>
+        </w:rPr>
+      </w:pPr>
+      <w:r>
+        <w:rPr>
+          <w:rFonts w:ascii="Segoe UI Emoji" w:eastAsia="Times New Roman" w:hAnsi="Segoe UI Emoji" w:cs="Times New Roman"/>
+          <w:sz w:val="24"/>
+          <w:szCs w:val="24"/>
+          <w:lang w:eastAsia="es-AR"/>
+        </w:rPr>
+        <w:t>A pesar de estas limitaciones, el sistema busca ofrecer un conjunto robusto de herramientas para facilitar el crecimiento y la gestión de negocios pequeños o medianos.</w:t>
+      </w:r>
+    </w:p>
+    <w:p>
+      <w:pPr>
+        <w:jc w:val="both"/>
         <w:rPr>
           <w:rFonts w:ascii="Segoe UI Emoji" w:hAnsi="Segoe UI Emoji"/>
-          <w:sz w:val="24"/>
-        </w:rPr>
-        <w:t>Se requiere un sistema basado en una web que es a su vez capaz de realizar controles de usuarios, materiales y stock de productos manufacturados</w:t>
-      </w:r>
-      <w:r>
-        <w:rPr>
-          <w:rFonts w:ascii="Segoe UI Emoji" w:hAnsi="Segoe UI Emoji"/>
-          <w:sz w:val="24"/>
-        </w:rPr>
-        <w:t xml:space="preserve"> o comprados</w:t>
-      </w:r>
-      <w:r>
-        <w:rPr>
-          <w:rFonts w:ascii="Segoe UI Emoji" w:hAnsi="Segoe UI Emoji"/>
-          <w:sz w:val="24"/>
-        </w:rPr>
-        <w:t xml:space="preserve"> para la gestión de la empresa/comercio y debe contar con una sección abie</w:t>
-      </w:r>
-      <w:bookmarkStart w:id="0" w:name="_GoBack"/>
-      <w:bookmarkEnd w:id="0"/>
-      <w:r>
-        <w:rPr>
-          <w:rFonts w:ascii="Segoe UI Emoji" w:hAnsi="Segoe UI Emoji"/>
-          <w:sz w:val="24"/>
-        </w:rPr>
-        <w:t>rta al público para mostrar y realizar venta de dichos productos.</w:t>
-      </w:r>
-      <w:r>
-        <w:rPr>
-          <w:rFonts w:ascii="Segoe UI Emoji" w:hAnsi="Segoe UI Emoji"/>
-          <w:sz w:val="24"/>
-        </w:rPr>
-        <w:t xml:space="preserve"> </w:t>
-      </w:r>
-    </w:p>
-    <w:p>
-      <w:pPr>
-        <w:jc w:val="both"/>
-        <w:rPr>
-          <w:rFonts w:ascii="Baskerville Old Face" w:hAnsi="Baskerville Old Face"/>
           <w:sz w:val="24"/>
         </w:rPr>
       </w:pPr>
@@ -282,8 +786,584 @@
 </w:document>
 </file>
 
+<file path=word/numbering.xml><?xml version="1.0" encoding="utf-8"?>
+<w:numbering xmlns:wpc="http://schemas.microsoft.com/office/word/2010/wordprocessingCanvas" xmlns:cx="http://schemas.microsoft.com/office/drawing/2014/chartex" xmlns:cx1="http://schemas.microsoft.com/office/drawing/2015/9/8/chartex" xmlns:cx2="http://schemas.microsoft.com/office/drawing/2015/10/21/chartex" xmlns:cx3="http://schemas.microsoft.com/office/drawing/2016/5/9/chartex" xmlns:cx4="http://schemas.microsoft.com/office/drawing/2016/5/10/chartex" xmlns:cx5="http://schemas.microsoft.com/office/drawing/2016/5/11/chartex" xmlns:cx6="http://schemas.microsoft.com/office/drawing/2016/5/12/chartex" xmlns:cx7="http://schemas.microsoft.com/office/drawing/2016/5/13/chartex" xmlns:cx8="http://schemas.microsoft.com/office/drawing/2016/5/14/chartex" xmlns:mc="http://schemas.openxmlformats.org/markup-compatibility/2006" xmlns:aink="http://schemas.microsoft.com/office/drawing/2016/ink" xmlns:am3d="http://schemas.microsoft.com/office/drawing/2017/model3d" xmlns:o="urn:schemas-microsoft-com:office:office" xmlns:r="http://schemas.openxmlformats.org/officeDocument/2006/relationships" xmlns:m="http://schemas.openxmlformats.org/officeDocument/2006/math" xmlns:v="urn:schemas-microsoft-com:vml" xmlns:wp14="http://schemas.microsoft.com/office/word/2010/wordprocessingDrawing" xmlns:wp="http://schemas.openxmlformats.org/drawingml/2006/wordprocessingDrawing" xmlns:w10="urn:schemas-microsoft-com:office:word" xmlns:w="http://schemas.openxmlformats.org/wordprocessingml/2006/main" xmlns:w14="http://schemas.microsoft.com/office/word/2010/wordml" xmlns:w15="http://schemas.microsoft.com/office/word/2012/wordml" xmlns:w16cex="http://schemas.microsoft.com/office/word/2018/wordml/cex" xmlns:w16cid="http://schemas.microsoft.com/office/word/2016/wordml/cid" xmlns:w16="http://schemas.microsoft.com/office/word/2018/wordml" xmlns:w16sdtdh="http://schemas.microsoft.com/office/word/2020/wordml/sdtdatahash" xmlns:w16se="http://schemas.microsoft.com/office/word/2015/wordml/symex" xmlns:wpg="http://schemas.microsoft.com/office/word/2010/wordprocessingGroup" xmlns:wpi="http://schemas.microsoft.com/office/word/2010/wordprocessingInk" xmlns:wne="http://schemas.microsoft.com/office/word/2006/wordml" xmlns:wps="http://schemas.microsoft.com/office/word/2010/wordprocessingShape" mc:Ignorable="w14 w15 w16se w16cid w16 w16cex w16sdtdh wp14">
+  <w:abstractNum w:abstractNumId="0" w15:restartNumberingAfterBreak="0">
+    <w:nsid w:val="26954923"/>
+    <w:multiLevelType w:val="hybridMultilevel"/>
+    <w:tmpl w:val="42B6CBC0"/>
+    <w:lvl w:ilvl="0" w:tplc="A4F6FCFE">
+      <w:numFmt w:val="bullet"/>
+      <w:lvlText w:val="-"/>
+      <w:lvlJc w:val="left"/>
+      <w:pPr>
+        <w:ind w:left="720" w:hanging="360"/>
+      </w:pPr>
+      <w:rPr>
+        <w:rFonts w:ascii="Segoe UI Emoji" w:eastAsiaTheme="minorHAnsi" w:hAnsi="Segoe UI Emoji" w:cstheme="minorBidi" w:hint="default"/>
+      </w:rPr>
+    </w:lvl>
+    <w:lvl w:ilvl="1" w:tplc="2C0A0003" w:tentative="1">
+      <w:start w:val="1"/>
+      <w:numFmt w:val="bullet"/>
+      <w:lvlText w:val="o"/>
+      <w:lvlJc w:val="left"/>
+      <w:pPr>
+        <w:ind w:left="1440" w:hanging="360"/>
+      </w:pPr>
+      <w:rPr>
+        <w:rFonts w:ascii="Courier New" w:hAnsi="Courier New" w:cs="Courier New" w:hint="default"/>
+      </w:rPr>
+    </w:lvl>
+    <w:lvl w:ilvl="2" w:tplc="2C0A0005" w:tentative="1">
+      <w:start w:val="1"/>
+      <w:numFmt w:val="bullet"/>
+      <w:lvlText w:val=""/>
+      <w:lvlJc w:val="left"/>
+      <w:pPr>
+        <w:ind w:left="2160" w:hanging="360"/>
+      </w:pPr>
+      <w:rPr>
+        <w:rFonts w:ascii="Wingdings" w:hAnsi="Wingdings" w:hint="default"/>
+      </w:rPr>
+    </w:lvl>
+    <w:lvl w:ilvl="3" w:tplc="2C0A0001" w:tentative="1">
+      <w:start w:val="1"/>
+      <w:numFmt w:val="bullet"/>
+      <w:lvlText w:val=""/>
+      <w:lvlJc w:val="left"/>
+      <w:pPr>
+        <w:ind w:left="2880" w:hanging="360"/>
+      </w:pPr>
+      <w:rPr>
+        <w:rFonts w:ascii="Symbol" w:hAnsi="Symbol" w:hint="default"/>
+      </w:rPr>
+    </w:lvl>
+    <w:lvl w:ilvl="4" w:tplc="2C0A0003" w:tentative="1">
+      <w:start w:val="1"/>
+      <w:numFmt w:val="bullet"/>
+      <w:lvlText w:val="o"/>
+      <w:lvlJc w:val="left"/>
+      <w:pPr>
+        <w:ind w:left="3600" w:hanging="360"/>
+      </w:pPr>
+      <w:rPr>
+        <w:rFonts w:ascii="Courier New" w:hAnsi="Courier New" w:cs="Courier New" w:hint="default"/>
+      </w:rPr>
+    </w:lvl>
+    <w:lvl w:ilvl="5" w:tplc="2C0A0005" w:tentative="1">
+      <w:start w:val="1"/>
+      <w:numFmt w:val="bullet"/>
+      <w:lvlText w:val=""/>
+      <w:lvlJc w:val="left"/>
+      <w:pPr>
+        <w:ind w:left="4320" w:hanging="360"/>
+      </w:pPr>
+      <w:rPr>
+        <w:rFonts w:ascii="Wingdings" w:hAnsi="Wingdings" w:hint="default"/>
+      </w:rPr>
+    </w:lvl>
+    <w:lvl w:ilvl="6" w:tplc="2C0A0001" w:tentative="1">
+      <w:start w:val="1"/>
+      <w:numFmt w:val="bullet"/>
+      <w:lvlText w:val=""/>
+      <w:lvlJc w:val="left"/>
+      <w:pPr>
+        <w:ind w:left="5040" w:hanging="360"/>
+      </w:pPr>
+      <w:rPr>
+        <w:rFonts w:ascii="Symbol" w:hAnsi="Symbol" w:hint="default"/>
+      </w:rPr>
+    </w:lvl>
+    <w:lvl w:ilvl="7" w:tplc="2C0A0003" w:tentative="1">
+      <w:start w:val="1"/>
+      <w:numFmt w:val="bullet"/>
+      <w:lvlText w:val="o"/>
+      <w:lvlJc w:val="left"/>
+      <w:pPr>
+        <w:ind w:left="5760" w:hanging="360"/>
+      </w:pPr>
+      <w:rPr>
+        <w:rFonts w:ascii="Courier New" w:hAnsi="Courier New" w:cs="Courier New" w:hint="default"/>
+      </w:rPr>
+    </w:lvl>
+    <w:lvl w:ilvl="8" w:tplc="2C0A0005" w:tentative="1">
+      <w:start w:val="1"/>
+      <w:numFmt w:val="bullet"/>
+      <w:lvlText w:val=""/>
+      <w:lvlJc w:val="left"/>
+      <w:pPr>
+        <w:ind w:left="6480" w:hanging="360"/>
+      </w:pPr>
+      <w:rPr>
+        <w:rFonts w:ascii="Wingdings" w:hAnsi="Wingdings" w:hint="default"/>
+      </w:rPr>
+    </w:lvl>
+  </w:abstractNum>
+  <w:abstractNum w:abstractNumId="1" w15:restartNumberingAfterBreak="0">
+    <w:nsid w:val="43224362"/>
+    <w:multiLevelType w:val="multilevel"/>
+    <w:tmpl w:val="9F040BD8"/>
+    <w:lvl w:ilvl="0">
+      <w:start w:val="1"/>
+      <w:numFmt w:val="bullet"/>
+      <w:lvlText w:val=""/>
+      <w:lvlJc w:val="left"/>
+      <w:pPr>
+        <w:tabs>
+          <w:tab w:val="num" w:pos="720"/>
+        </w:tabs>
+        <w:ind w:left="720" w:hanging="360"/>
+      </w:pPr>
+      <w:rPr>
+        <w:rFonts w:ascii="Symbol" w:hAnsi="Symbol" w:hint="default"/>
+        <w:sz w:val="20"/>
+      </w:rPr>
+    </w:lvl>
+    <w:lvl w:ilvl="1" w:tentative="1">
+      <w:start w:val="1"/>
+      <w:numFmt w:val="bullet"/>
+      <w:lvlText w:val="o"/>
+      <w:lvlJc w:val="left"/>
+      <w:pPr>
+        <w:tabs>
+          <w:tab w:val="num" w:pos="1440"/>
+        </w:tabs>
+        <w:ind w:left="1440" w:hanging="360"/>
+      </w:pPr>
+      <w:rPr>
+        <w:rFonts w:ascii="Courier New" w:hAnsi="Courier New" w:hint="default"/>
+        <w:sz w:val="20"/>
+      </w:rPr>
+    </w:lvl>
+    <w:lvl w:ilvl="2" w:tentative="1">
+      <w:start w:val="1"/>
+      <w:numFmt w:val="bullet"/>
+      <w:lvlText w:val=""/>
+      <w:lvlJc w:val="left"/>
+      <w:pPr>
+        <w:tabs>
+          <w:tab w:val="num" w:pos="2160"/>
+        </w:tabs>
+        <w:ind w:left="2160" w:hanging="360"/>
+      </w:pPr>
+      <w:rPr>
+        <w:rFonts w:ascii="Wingdings" w:hAnsi="Wingdings" w:hint="default"/>
+        <w:sz w:val="20"/>
+      </w:rPr>
+    </w:lvl>
+    <w:lvl w:ilvl="3" w:tentative="1">
+      <w:start w:val="1"/>
+      <w:numFmt w:val="bullet"/>
+      <w:lvlText w:val=""/>
+      <w:lvlJc w:val="left"/>
+      <w:pPr>
+        <w:tabs>
+          <w:tab w:val="num" w:pos="2880"/>
+        </w:tabs>
+        <w:ind w:left="2880" w:hanging="360"/>
+      </w:pPr>
+      <w:rPr>
+        <w:rFonts w:ascii="Wingdings" w:hAnsi="Wingdings" w:hint="default"/>
+        <w:sz w:val="20"/>
+      </w:rPr>
+    </w:lvl>
+    <w:lvl w:ilvl="4" w:tentative="1">
+      <w:start w:val="1"/>
+      <w:numFmt w:val="bullet"/>
+      <w:lvlText w:val=""/>
+      <w:lvlJc w:val="left"/>
+      <w:pPr>
+        <w:tabs>
+          <w:tab w:val="num" w:pos="3600"/>
+        </w:tabs>
+        <w:ind w:left="3600" w:hanging="360"/>
+      </w:pPr>
+      <w:rPr>
+        <w:rFonts w:ascii="Wingdings" w:hAnsi="Wingdings" w:hint="default"/>
+        <w:sz w:val="20"/>
+      </w:rPr>
+    </w:lvl>
+    <w:lvl w:ilvl="5" w:tentative="1">
+      <w:start w:val="1"/>
+      <w:numFmt w:val="bullet"/>
+      <w:lvlText w:val=""/>
+      <w:lvlJc w:val="left"/>
+      <w:pPr>
+        <w:tabs>
+          <w:tab w:val="num" w:pos="4320"/>
+        </w:tabs>
+        <w:ind w:left="4320" w:hanging="360"/>
+      </w:pPr>
+      <w:rPr>
+        <w:rFonts w:ascii="Wingdings" w:hAnsi="Wingdings" w:hint="default"/>
+        <w:sz w:val="20"/>
+      </w:rPr>
+    </w:lvl>
+    <w:lvl w:ilvl="6" w:tentative="1">
+      <w:start w:val="1"/>
+      <w:numFmt w:val="bullet"/>
+      <w:lvlText w:val=""/>
+      <w:lvlJc w:val="left"/>
+      <w:pPr>
+        <w:tabs>
+          <w:tab w:val="num" w:pos="5040"/>
+        </w:tabs>
+        <w:ind w:left="5040" w:hanging="360"/>
+      </w:pPr>
+      <w:rPr>
+        <w:rFonts w:ascii="Wingdings" w:hAnsi="Wingdings" w:hint="default"/>
+        <w:sz w:val="20"/>
+      </w:rPr>
+    </w:lvl>
+    <w:lvl w:ilvl="7" w:tentative="1">
+      <w:start w:val="1"/>
+      <w:numFmt w:val="bullet"/>
+      <w:lvlText w:val=""/>
+      <w:lvlJc w:val="left"/>
+      <w:pPr>
+        <w:tabs>
+          <w:tab w:val="num" w:pos="5760"/>
+        </w:tabs>
+        <w:ind w:left="5760" w:hanging="360"/>
+      </w:pPr>
+      <w:rPr>
+        <w:rFonts w:ascii="Wingdings" w:hAnsi="Wingdings" w:hint="default"/>
+        <w:sz w:val="20"/>
+      </w:rPr>
+    </w:lvl>
+    <w:lvl w:ilvl="8" w:tentative="1">
+      <w:start w:val="1"/>
+      <w:numFmt w:val="bullet"/>
+      <w:lvlText w:val=""/>
+      <w:lvlJc w:val="left"/>
+      <w:pPr>
+        <w:tabs>
+          <w:tab w:val="num" w:pos="6480"/>
+        </w:tabs>
+        <w:ind w:left="6480" w:hanging="360"/>
+      </w:pPr>
+      <w:rPr>
+        <w:rFonts w:ascii="Wingdings" w:hAnsi="Wingdings" w:hint="default"/>
+        <w:sz w:val="20"/>
+      </w:rPr>
+    </w:lvl>
+  </w:abstractNum>
+  <w:abstractNum w:abstractNumId="2" w15:restartNumberingAfterBreak="0">
+    <w:nsid w:val="45DC511E"/>
+    <w:multiLevelType w:val="multilevel"/>
+    <w:tmpl w:val="6C4AC552"/>
+    <w:lvl w:ilvl="0">
+      <w:start w:val="1"/>
+      <w:numFmt w:val="bullet"/>
+      <w:lvlText w:val=""/>
+      <w:lvlJc w:val="left"/>
+      <w:pPr>
+        <w:tabs>
+          <w:tab w:val="num" w:pos="720"/>
+        </w:tabs>
+        <w:ind w:left="720" w:hanging="360"/>
+      </w:pPr>
+      <w:rPr>
+        <w:rFonts w:ascii="Symbol" w:hAnsi="Symbol" w:hint="default"/>
+        <w:sz w:val="20"/>
+      </w:rPr>
+    </w:lvl>
+    <w:lvl w:ilvl="1" w:tentative="1">
+      <w:start w:val="1"/>
+      <w:numFmt w:val="bullet"/>
+      <w:lvlText w:val="o"/>
+      <w:lvlJc w:val="left"/>
+      <w:pPr>
+        <w:tabs>
+          <w:tab w:val="num" w:pos="1440"/>
+        </w:tabs>
+        <w:ind w:left="1440" w:hanging="360"/>
+      </w:pPr>
+      <w:rPr>
+        <w:rFonts w:ascii="Courier New" w:hAnsi="Courier New" w:hint="default"/>
+        <w:sz w:val="20"/>
+      </w:rPr>
+    </w:lvl>
+    <w:lvl w:ilvl="2" w:tentative="1">
+      <w:start w:val="1"/>
+      <w:numFmt w:val="bullet"/>
+      <w:lvlText w:val=""/>
+      <w:lvlJc w:val="left"/>
+      <w:pPr>
+        <w:tabs>
+          <w:tab w:val="num" w:pos="2160"/>
+        </w:tabs>
+        <w:ind w:left="2160" w:hanging="360"/>
+      </w:pPr>
+      <w:rPr>
+        <w:rFonts w:ascii="Wingdings" w:hAnsi="Wingdings" w:hint="default"/>
+        <w:sz w:val="20"/>
+      </w:rPr>
+    </w:lvl>
+    <w:lvl w:ilvl="3" w:tentative="1">
+      <w:start w:val="1"/>
+      <w:numFmt w:val="bullet"/>
+      <w:lvlText w:val=""/>
+      <w:lvlJc w:val="left"/>
+      <w:pPr>
+        <w:tabs>
+          <w:tab w:val="num" w:pos="2880"/>
+        </w:tabs>
+        <w:ind w:left="2880" w:hanging="360"/>
+      </w:pPr>
+      <w:rPr>
+        <w:rFonts w:ascii="Wingdings" w:hAnsi="Wingdings" w:hint="default"/>
+        <w:sz w:val="20"/>
+      </w:rPr>
+    </w:lvl>
+    <w:lvl w:ilvl="4" w:tentative="1">
+      <w:start w:val="1"/>
+      <w:numFmt w:val="bullet"/>
+      <w:lvlText w:val=""/>
+      <w:lvlJc w:val="left"/>
+      <w:pPr>
+        <w:tabs>
+          <w:tab w:val="num" w:pos="3600"/>
+        </w:tabs>
+        <w:ind w:left="3600" w:hanging="360"/>
+      </w:pPr>
+      <w:rPr>
+        <w:rFonts w:ascii="Wingdings" w:hAnsi="Wingdings" w:hint="default"/>
+        <w:sz w:val="20"/>
+      </w:rPr>
+    </w:lvl>
+    <w:lvl w:ilvl="5" w:tentative="1">
+      <w:start w:val="1"/>
+      <w:numFmt w:val="bullet"/>
+      <w:lvlText w:val=""/>
+      <w:lvlJc w:val="left"/>
+      <w:pPr>
+        <w:tabs>
+          <w:tab w:val="num" w:pos="4320"/>
+        </w:tabs>
+        <w:ind w:left="4320" w:hanging="360"/>
+      </w:pPr>
+      <w:rPr>
+        <w:rFonts w:ascii="Wingdings" w:hAnsi="Wingdings" w:hint="default"/>
+        <w:sz w:val="20"/>
+      </w:rPr>
+    </w:lvl>
+    <w:lvl w:ilvl="6" w:tentative="1">
+      <w:start w:val="1"/>
+      <w:numFmt w:val="bullet"/>
+      <w:lvlText w:val=""/>
+      <w:lvlJc w:val="left"/>
+      <w:pPr>
+        <w:tabs>
+          <w:tab w:val="num" w:pos="5040"/>
+        </w:tabs>
+        <w:ind w:left="5040" w:hanging="360"/>
+      </w:pPr>
+      <w:rPr>
+        <w:rFonts w:ascii="Wingdings" w:hAnsi="Wingdings" w:hint="default"/>
+        <w:sz w:val="20"/>
+      </w:rPr>
+    </w:lvl>
+    <w:lvl w:ilvl="7" w:tentative="1">
+      <w:start w:val="1"/>
+      <w:numFmt w:val="bullet"/>
+      <w:lvlText w:val=""/>
+      <w:lvlJc w:val="left"/>
+      <w:pPr>
+        <w:tabs>
+          <w:tab w:val="num" w:pos="5760"/>
+        </w:tabs>
+        <w:ind w:left="5760" w:hanging="360"/>
+      </w:pPr>
+      <w:rPr>
+        <w:rFonts w:ascii="Wingdings" w:hAnsi="Wingdings" w:hint="default"/>
+        <w:sz w:val="20"/>
+      </w:rPr>
+    </w:lvl>
+    <w:lvl w:ilvl="8" w:tentative="1">
+      <w:start w:val="1"/>
+      <w:numFmt w:val="bullet"/>
+      <w:lvlText w:val=""/>
+      <w:lvlJc w:val="left"/>
+      <w:pPr>
+        <w:tabs>
+          <w:tab w:val="num" w:pos="6480"/>
+        </w:tabs>
+        <w:ind w:left="6480" w:hanging="360"/>
+      </w:pPr>
+      <w:rPr>
+        <w:rFonts w:ascii="Wingdings" w:hAnsi="Wingdings" w:hint="default"/>
+        <w:sz w:val="20"/>
+      </w:rPr>
+    </w:lvl>
+  </w:abstractNum>
+  <w:abstractNum w:abstractNumId="3" w15:restartNumberingAfterBreak="0">
+    <w:nsid w:val="7EBE0EAC"/>
+    <w:multiLevelType w:val="multilevel"/>
+    <w:tmpl w:val="1442679E"/>
+    <w:lvl w:ilvl="0">
+      <w:start w:val="1"/>
+      <w:numFmt w:val="bullet"/>
+      <w:lvlText w:val=""/>
+      <w:lvlJc w:val="left"/>
+      <w:pPr>
+        <w:tabs>
+          <w:tab w:val="num" w:pos="720"/>
+        </w:tabs>
+        <w:ind w:left="720" w:hanging="360"/>
+      </w:pPr>
+      <w:rPr>
+        <w:rFonts w:ascii="Symbol" w:hAnsi="Symbol" w:hint="default"/>
+        <w:sz w:val="20"/>
+      </w:rPr>
+    </w:lvl>
+    <w:lvl w:ilvl="1" w:tentative="1">
+      <w:start w:val="1"/>
+      <w:numFmt w:val="bullet"/>
+      <w:lvlText w:val="o"/>
+      <w:lvlJc w:val="left"/>
+      <w:pPr>
+        <w:tabs>
+          <w:tab w:val="num" w:pos="1440"/>
+        </w:tabs>
+        <w:ind w:left="1440" w:hanging="360"/>
+      </w:pPr>
+      <w:rPr>
+        <w:rFonts w:ascii="Courier New" w:hAnsi="Courier New" w:hint="default"/>
+        <w:sz w:val="20"/>
+      </w:rPr>
+    </w:lvl>
+    <w:lvl w:ilvl="2" w:tentative="1">
+      <w:start w:val="1"/>
+      <w:numFmt w:val="bullet"/>
+      <w:lvlText w:val=""/>
+      <w:lvlJc w:val="left"/>
+      <w:pPr>
+        <w:tabs>
+          <w:tab w:val="num" w:pos="2160"/>
+        </w:tabs>
+        <w:ind w:left="2160" w:hanging="360"/>
+      </w:pPr>
+      <w:rPr>
+        <w:rFonts w:ascii="Wingdings" w:hAnsi="Wingdings" w:hint="default"/>
+        <w:sz w:val="20"/>
+      </w:rPr>
+    </w:lvl>
+    <w:lvl w:ilvl="3" w:tentative="1">
+      <w:start w:val="1"/>
+      <w:numFmt w:val="bullet"/>
+      <w:lvlText w:val=""/>
+      <w:lvlJc w:val="left"/>
+      <w:pPr>
+        <w:tabs>
+          <w:tab w:val="num" w:pos="2880"/>
+        </w:tabs>
+        <w:ind w:left="2880" w:hanging="360"/>
+      </w:pPr>
+      <w:rPr>
+        <w:rFonts w:ascii="Wingdings" w:hAnsi="Wingdings" w:hint="default"/>
+        <w:sz w:val="20"/>
+      </w:rPr>
+    </w:lvl>
+    <w:lvl w:ilvl="4" w:tentative="1">
+      <w:start w:val="1"/>
+      <w:numFmt w:val="bullet"/>
+      <w:lvlText w:val=""/>
+      <w:lvlJc w:val="left"/>
+      <w:pPr>
+        <w:tabs>
+          <w:tab w:val="num" w:pos="3600"/>
+        </w:tabs>
+        <w:ind w:left="3600" w:hanging="360"/>
+      </w:pPr>
+      <w:rPr>
+        <w:rFonts w:ascii="Wingdings" w:hAnsi="Wingdings" w:hint="default"/>
+        <w:sz w:val="20"/>
+      </w:rPr>
+    </w:lvl>
+    <w:lvl w:ilvl="5" w:tentative="1">
+      <w:start w:val="1"/>
+      <w:numFmt w:val="bullet"/>
+      <w:lvlText w:val=""/>
+      <w:lvlJc w:val="left"/>
+      <w:pPr>
+        <w:tabs>
+          <w:tab w:val="num" w:pos="4320"/>
+        </w:tabs>
+        <w:ind w:left="4320" w:hanging="360"/>
+      </w:pPr>
+      <w:rPr>
+        <w:rFonts w:ascii="Wingdings" w:hAnsi="Wingdings" w:hint="default"/>
+        <w:sz w:val="20"/>
+      </w:rPr>
+    </w:lvl>
+    <w:lvl w:ilvl="6" w:tentative="1">
+      <w:start w:val="1"/>
+      <w:numFmt w:val="bullet"/>
+      <w:lvlText w:val=""/>
+      <w:lvlJc w:val="left"/>
+      <w:pPr>
+        <w:tabs>
+          <w:tab w:val="num" w:pos="5040"/>
+        </w:tabs>
+        <w:ind w:left="5040" w:hanging="360"/>
+      </w:pPr>
+      <w:rPr>
+        <w:rFonts w:ascii="Wingdings" w:hAnsi="Wingdings" w:hint="default"/>
+        <w:sz w:val="20"/>
+      </w:rPr>
+    </w:lvl>
+    <w:lvl w:ilvl="7" w:tentative="1">
+      <w:start w:val="1"/>
+      <w:numFmt w:val="bullet"/>
+      <w:lvlText w:val=""/>
+      <w:lvlJc w:val="left"/>
+      <w:pPr>
+        <w:tabs>
+          <w:tab w:val="num" w:pos="5760"/>
+        </w:tabs>
+        <w:ind w:left="5760" w:hanging="360"/>
+      </w:pPr>
+      <w:rPr>
+        <w:rFonts w:ascii="Wingdings" w:hAnsi="Wingdings" w:hint="default"/>
+        <w:sz w:val="20"/>
+      </w:rPr>
+    </w:lvl>
+    <w:lvl w:ilvl="8" w:tentative="1">
+      <w:start w:val="1"/>
+      <w:numFmt w:val="bullet"/>
+      <w:lvlText w:val=""/>
+      <w:lvlJc w:val="left"/>
+      <w:pPr>
+        <w:tabs>
+          <w:tab w:val="num" w:pos="6480"/>
+        </w:tabs>
+        <w:ind w:left="6480" w:hanging="360"/>
+      </w:pPr>
+      <w:rPr>
+        <w:rFonts w:ascii="Wingdings" w:hAnsi="Wingdings" w:hint="default"/>
+        <w:sz w:val="20"/>
+      </w:rPr>
+    </w:lvl>
+  </w:abstractNum>
+  <w:num w:numId="1">
+    <w:abstractNumId w:val="0"/>
+  </w:num>
+  <w:num w:numId="2">
+    <w:abstractNumId w:val="3"/>
+  </w:num>
+  <w:num w:numId="3">
+    <w:abstractNumId w:val="2"/>
+  </w:num>
+  <w:num w:numId="4">
+    <w:abstractNumId w:val="1"/>
+  </w:num>
+</w:numbering>
+</file>
+
 <file path=word/styles.xml><?xml version="1.0" encoding="utf-8"?>
-<w:styles xmlns:mc="http://schemas.openxmlformats.org/markup-compatibility/2006" xmlns:r="http://schemas.openxmlformats.org/officeDocument/2006/relationships" xmlns:w="http://schemas.openxmlformats.org/wordprocessingml/2006/main" xmlns:w14="http://schemas.microsoft.com/office/word/2010/wordml" xmlns:w15="http://schemas.microsoft.com/office/word/2012/wordml" xmlns:w16se="http://schemas.microsoft.com/office/word/2015/wordml/symex" mc:Ignorable="w14 w15 w16se">
+<w:styles xmlns:mc="http://schemas.openxmlformats.org/markup-compatibility/2006" xmlns:r="http://schemas.openxmlformats.org/officeDocument/2006/relationships" xmlns:w="http://schemas.openxmlformats.org/wordprocessingml/2006/main" xmlns:w14="http://schemas.microsoft.com/office/word/2010/wordml" xmlns:w15="http://schemas.microsoft.com/office/word/2012/wordml" xmlns:w16cex="http://schemas.microsoft.com/office/word/2018/wordml/cex" xmlns:w16cid="http://schemas.microsoft.com/office/word/2016/wordml/cid" xmlns:w16="http://schemas.microsoft.com/office/word/2018/wordml" xmlns:w16sdtdh="http://schemas.microsoft.com/office/word/2020/wordml/sdtdatahash" xmlns:w16se="http://schemas.microsoft.com/office/word/2015/wordml/symex" mc:Ignorable="w14 w15 w16se w16cid w16 w16cex w16sdtdh">
   <w:docDefaults>
     <w:rPrDefault>
       <w:rPr>
@@ -299,7 +1379,7 @@
       </w:pPr>
     </w:pPrDefault>
   </w:docDefaults>
-  <w:latentStyles w:defLockedState="0" w:defUIPriority="99" w:defSemiHidden="0" w:defUnhideWhenUsed="0" w:defQFormat="0" w:count="371">
+  <w:latentStyles w:defLockedState="0" w:defUIPriority="99" w:defSemiHidden="0" w:defUnhideWhenUsed="0" w:defQFormat="0" w:count="376">
     <w:lsdException w:name="Normal" w:uiPriority="0" w:qFormat="1"/>
     <w:lsdException w:name="heading 1" w:uiPriority="9" w:qFormat="1"/>
     <w:lsdException w:name="heading 2" w:semiHidden="1" w:uiPriority="9" w:unhideWhenUsed="1" w:qFormat="1"/>
@@ -671,6 +1751,11 @@
     <w:lsdException w:name="List Table 5 Dark Accent 6" w:uiPriority="50"/>
     <w:lsdException w:name="List Table 6 Colorful Accent 6" w:uiPriority="51"/>
     <w:lsdException w:name="List Table 7 Colorful Accent 6" w:uiPriority="52"/>
+    <w:lsdException w:name="Mention" w:semiHidden="1" w:unhideWhenUsed="1"/>
+    <w:lsdException w:name="Smart Hyperlink" w:semiHidden="1" w:unhideWhenUsed="1"/>
+    <w:lsdException w:name="Hashtag" w:semiHidden="1" w:unhideWhenUsed="1"/>
+    <w:lsdException w:name="Unresolved Mention" w:semiHidden="1" w:unhideWhenUsed="1"/>
+    <w:lsdException w:name="Smart Link" w:semiHidden="1" w:unhideWhenUsed="1"/>
   </w:latentStyles>
   <w:style w:type="paragraph" w:default="1" w:styleId="Normal">
     <w:name w:val="Normal"/>
@@ -695,6 +1780,26 @@
       <w:color w:val="2E74B5" w:themeColor="accent1" w:themeShade="BF"/>
       <w:sz w:val="32"/>
       <w:szCs w:val="32"/>
+    </w:rPr>
+  </w:style>
+  <w:style w:type="paragraph" w:styleId="Ttulo3">
+    <w:name w:val="heading 3"/>
+    <w:basedOn w:val="Normal"/>
+    <w:link w:val="Ttulo3Car"/>
+    <w:uiPriority w:val="9"/>
+    <w:qFormat/>
+    <w:rsid w:val="00E86218"/>
+    <w:pPr>
+      <w:spacing w:before="100" w:beforeAutospacing="1" w:after="100" w:afterAutospacing="1" w:line="240" w:lineRule="auto"/>
+      <w:outlineLvl w:val="2"/>
+    </w:pPr>
+    <w:rPr>
+      <w:rFonts w:ascii="Times New Roman" w:eastAsia="Times New Roman" w:hAnsi="Times New Roman" w:cs="Times New Roman"/>
+      <w:b/>
+      <w:bCs/>
+      <w:sz w:val="27"/>
+      <w:szCs w:val="27"/>
+      <w:lang w:eastAsia="es-AR"/>
     </w:rPr>
   </w:style>
   <w:style w:type="character" w:default="1" w:styleId="Fuentedeprrafopredeter">
@@ -818,6 +1923,60 @@
       <w:i/>
       <w:iCs/>
       <w:color w:val="5B9BD5" w:themeColor="accent1"/>
+    </w:rPr>
+  </w:style>
+  <w:style w:type="paragraph" w:styleId="Prrafodelista">
+    <w:name w:val="List Paragraph"/>
+    <w:basedOn w:val="Normal"/>
+    <w:uiPriority w:val="34"/>
+    <w:qFormat/>
+    <w:rsid w:val="00DB0CD6"/>
+    <w:pPr>
+      <w:ind w:left="720"/>
+      <w:contextualSpacing/>
+    </w:pPr>
+  </w:style>
+  <w:style w:type="paragraph" w:styleId="NormalWeb">
+    <w:name w:val="Normal (Web)"/>
+    <w:basedOn w:val="Normal"/>
+    <w:uiPriority w:val="99"/>
+    <w:semiHidden/>
+    <w:unhideWhenUsed/>
+    <w:rsid w:val="00E86218"/>
+    <w:pPr>
+      <w:spacing w:before="100" w:beforeAutospacing="1" w:after="100" w:afterAutospacing="1" w:line="240" w:lineRule="auto"/>
+    </w:pPr>
+    <w:rPr>
+      <w:rFonts w:ascii="Times New Roman" w:eastAsia="Times New Roman" w:hAnsi="Times New Roman" w:cs="Times New Roman"/>
+      <w:sz w:val="24"/>
+      <w:szCs w:val="24"/>
+      <w:lang w:eastAsia="es-AR"/>
+    </w:rPr>
+  </w:style>
+  <w:style w:type="character" w:styleId="Textoennegrita">
+    <w:name w:val="Strong"/>
+    <w:basedOn w:val="Fuentedeprrafopredeter"/>
+    <w:uiPriority w:val="22"/>
+    <w:qFormat/>
+    <w:rsid w:val="00E86218"/>
+    <w:rPr>
+      <w:b/>
+      <w:bCs/>
+    </w:rPr>
+  </w:style>
+  <w:style w:type="character" w:customStyle="1" w:styleId="Ttulo3Car">
+    <w:name w:val="Título 3 Car"/>
+    <w:basedOn w:val="Fuentedeprrafopredeter"/>
+    <w:link w:val="Ttulo3"/>
+    <w:uiPriority w:val="9"/>
+    <w:rsid w:val="00E86218"/>
+    <w:rPr>
+      <w:rFonts w:ascii="Times New Roman" w:eastAsia="Times New Roman" w:hAnsi="Times New Roman" w:cs="Times New Roman"/>
+      <w:b/>
+      <w:bCs/>
+      <w:sz w:val="27"/>
+      <w:szCs w:val="27"/>
+      <w:lang w:eastAsia="es-AR"/>
     </w:rPr>
   </w:style>
 </w:styles>

</xml_diff>